<commit_message>
mise en forme des docs/ end
</commit_message>
<xml_diff>
--- a/procedure/Procédure prometheus.docx
+++ b/procedure/Procédure prometheus.docx
@@ -4,11 +4,7 @@
   <w:body>
     <w:p>
       <w:pPr>
-        <w:pStyle w:val="Normal"/>
-        <w:bidi w:val="0"/>
-        <w:spacing w:before="0" w:beforeAutospacing="off" w:after="160" w:afterAutospacing="off" w:line="259" w:lineRule="auto"/>
-        <w:ind w:left="0" w:right="0"/>
-        <w:jc w:val="left"/>
+        <w:pStyle w:val="Title"/>
         <w:rPr>
           <w:rStyle w:val="Heading1Char"/>
           <w:rFonts w:ascii="Arial" w:hAnsi="Arial" w:eastAsia="Arial" w:cs="Arial"/>
@@ -25,80 +21,37 @@
       </w:pPr>
       <w:r>
         <w:rPr>
-          <w:rStyle w:val="Heading1Char"/>
-          <w:rFonts w:ascii="Arial" w:hAnsi="Arial" w:eastAsia="Arial" w:cs="Arial"/>
-          <w:b w:val="1"/>
-          <w:bCs w:val="1"/>
-          <w:i w:val="0"/>
-          <w:iCs w:val="0"/>
-          <w:noProof w:val="0"/>
-          <w:sz w:val="36"/>
-          <w:szCs w:val="36"/>
-          <w:u w:val="single"/>
+          <w:noProof w:val="0"/>
           <w:lang w:val="fr-FR"/>
         </w:rPr>
         <w:t>Procédure</w:t>
       </w:r>
       <w:r>
         <w:rPr>
-          <w:rStyle w:val="Heading1Char"/>
-          <w:rFonts w:ascii="Arial" w:hAnsi="Arial" w:eastAsia="Arial" w:cs="Arial"/>
-          <w:b w:val="1"/>
-          <w:bCs w:val="1"/>
-          <w:i w:val="0"/>
-          <w:iCs w:val="0"/>
-          <w:noProof w:val="0"/>
-          <w:sz w:val="36"/>
-          <w:szCs w:val="36"/>
-          <w:u w:val="single"/>
+          <w:noProof w:val="0"/>
           <w:lang w:val="fr-FR"/>
         </w:rPr>
         <w:t xml:space="preserve"> installation de </w:t>
       </w:r>
-      <w:r>
-        <w:rPr>
-          <w:rStyle w:val="Heading1Char"/>
-          <w:rFonts w:ascii="Arial" w:hAnsi="Arial" w:eastAsia="Arial" w:cs="Arial"/>
-          <w:b w:val="1"/>
-          <w:bCs w:val="1"/>
-          <w:i w:val="0"/>
-          <w:iCs w:val="0"/>
-          <w:noProof w:val="0"/>
-          <w:sz w:val="36"/>
-          <w:szCs w:val="36"/>
-          <w:u w:val="single"/>
+      <w:proofErr w:type="spellStart"/>
+      <w:r>
+        <w:rPr>
+          <w:noProof w:val="0"/>
           <w:lang w:val="fr-FR"/>
         </w:rPr>
         <w:t>P</w:t>
       </w:r>
       <w:r>
         <w:rPr>
-          <w:rStyle w:val="Heading1Char"/>
-          <w:rFonts w:ascii="Arial" w:hAnsi="Arial" w:eastAsia="Arial" w:cs="Arial"/>
-          <w:b w:val="1"/>
-          <w:bCs w:val="1"/>
-          <w:i w:val="0"/>
-          <w:iCs w:val="0"/>
-          <w:noProof w:val="0"/>
-          <w:sz w:val="36"/>
-          <w:szCs w:val="36"/>
-          <w:u w:val="single"/>
+          <w:noProof w:val="0"/>
           <w:lang w:val="fr-FR"/>
         </w:rPr>
         <w:t>rometheus</w:t>
       </w:r>
-      <w:r>
-        <w:rPr>
-          <w:rStyle w:val="Heading1Char"/>
-          <w:rFonts w:ascii="Arial" w:hAnsi="Arial" w:eastAsia="Arial" w:cs="Arial"/>
-          <w:b w:val="1"/>
-          <w:bCs w:val="1"/>
-          <w:i w:val="0"/>
-          <w:iCs w:val="0"/>
-          <w:noProof w:val="0"/>
-          <w:sz w:val="36"/>
-          <w:szCs w:val="36"/>
-          <w:u w:val="single"/>
+      <w:proofErr w:type="spellEnd"/>
+      <w:r>
+        <w:rPr>
+          <w:noProof w:val="0"/>
           <w:lang w:val="fr-FR"/>
         </w:rPr>
         <w:t xml:space="preserve"> </w:t>
@@ -119,6 +72,7 @@
     </w:p>
     <w:p>
       <w:pPr>
+        <w:pStyle w:val="Heading1"/>
         <w:rPr>
           <w:rFonts w:ascii="Arial" w:hAnsi="Arial" w:eastAsia="Arial" w:cs="Arial"/>
           <w:noProof w:val="0"/>
@@ -129,10 +83,6 @@
       </w:pPr>
       <w:r>
         <w:rPr>
-          <w:rStyle w:val="Heading1Char"/>
-          <w:rFonts w:ascii="Arial" w:hAnsi="Arial" w:eastAsia="Arial" w:cs="Arial"/>
-          <w:i w:val="1"/>
-          <w:iCs w:val="1"/>
           <w:noProof w:val="0"/>
           <w:lang w:val="fr-FR"/>
         </w:rPr>
@@ -140,10 +90,6 @@
       </w:r>
       <w:r>
         <w:rPr>
-          <w:rStyle w:val="Heading1Char"/>
-          <w:rFonts w:ascii="Arial" w:hAnsi="Arial" w:eastAsia="Arial" w:cs="Arial"/>
-          <w:i w:val="1"/>
-          <w:iCs w:val="1"/>
           <w:noProof w:val="0"/>
           <w:lang w:val="fr-FR"/>
         </w:rPr>
@@ -151,8 +97,6 @@
       </w:r>
       <w:r>
         <w:rPr>
-          <w:rStyle w:val="Heading1Char"/>
-          <w:rFonts w:ascii="Arial" w:hAnsi="Arial" w:eastAsia="Arial" w:cs="Arial"/>
           <w:noProof w:val="0"/>
           <w:lang w:val="fr-FR"/>
         </w:rPr>
@@ -278,29 +222,7 @@
     </w:p>
     <w:p>
       <w:pPr>
-        <w:pStyle w:val="Normal"/>
-        <w:rPr>
-          <w:rFonts w:ascii="Arial" w:hAnsi="Arial" w:eastAsia="Arial" w:cs="Arial"/>
-          <w:noProof w:val="0"/>
-          <w:sz w:val="24"/>
-          <w:szCs w:val="24"/>
-          <w:lang w:val="fr-FR"/>
-        </w:rPr>
-      </w:pPr>
-      <w:r>
-        <w:rPr>
-          <w:rFonts w:ascii="Arial" w:hAnsi="Arial" w:eastAsia="Arial" w:cs="Arial"/>
-          <w:noProof w:val="0"/>
-          <w:sz w:val="24"/>
-          <w:szCs w:val="24"/>
-          <w:lang w:val="fr-FR"/>
-        </w:rPr>
-        <w:t xml:space="preserve"> </w:t>
-      </w:r>
-    </w:p>
-    <w:p>
-      <w:pPr>
-        <w:pStyle w:val="Normal"/>
+        <w:pStyle w:val="Heading1"/>
         <w:rPr>
           <w:rStyle w:val="Heading1Char"/>
           <w:rFonts w:ascii="Arial" w:hAnsi="Arial" w:eastAsia="Arial" w:cs="Arial"/>
@@ -309,70 +231,41 @@
           <w:noProof w:val="0"/>
           <w:sz w:val="32"/>
           <w:szCs w:val="32"/>
-          <w:lang w:val="fr-FR"/>
-        </w:rPr>
-      </w:pPr>
-      <w:r>
-        <w:rPr>
-          <w:rStyle w:val="Heading1Char"/>
-          <w:rFonts w:ascii="Arial" w:hAnsi="Arial" w:eastAsia="Arial" w:cs="Arial"/>
-          <w:i w:val="1"/>
-          <w:iCs w:val="1"/>
-          <w:noProof w:val="0"/>
-          <w:sz w:val="32"/>
-          <w:szCs w:val="32"/>
+          <w:u w:val="none"/>
+          <w:lang w:val="fr-FR"/>
+        </w:rPr>
+      </w:pPr>
+      <w:r>
+        <w:rPr>
+          <w:noProof w:val="0"/>
           <w:lang w:val="fr-FR"/>
         </w:rPr>
         <w:t>2</w:t>
       </w:r>
       <w:r>
         <w:rPr>
-          <w:rStyle w:val="Heading1Char"/>
-          <w:rFonts w:ascii="Arial" w:hAnsi="Arial" w:eastAsia="Arial" w:cs="Arial"/>
-          <w:i w:val="1"/>
-          <w:iCs w:val="1"/>
-          <w:noProof w:val="0"/>
-          <w:sz w:val="32"/>
-          <w:szCs w:val="32"/>
+          <w:noProof w:val="0"/>
           <w:lang w:val="fr-FR"/>
         </w:rPr>
         <w:t xml:space="preserve">) </w:t>
       </w:r>
       <w:r>
         <w:rPr>
-          <w:rStyle w:val="Heading1Char"/>
-          <w:rFonts w:ascii="Arial" w:hAnsi="Arial" w:eastAsia="Arial" w:cs="Arial"/>
-          <w:i w:val="1"/>
-          <w:iCs w:val="1"/>
-          <w:noProof w:val="0"/>
-          <w:sz w:val="32"/>
-          <w:szCs w:val="32"/>
+          <w:noProof w:val="0"/>
           <w:lang w:val="fr-FR"/>
         </w:rPr>
         <w:t>Téléchargement</w:t>
       </w:r>
       <w:r>
         <w:rPr>
-          <w:rStyle w:val="Heading1Char"/>
-          <w:rFonts w:ascii="Arial" w:hAnsi="Arial" w:eastAsia="Arial" w:cs="Arial"/>
-          <w:i w:val="1"/>
-          <w:iCs w:val="1"/>
-          <w:noProof w:val="0"/>
-          <w:sz w:val="32"/>
-          <w:szCs w:val="32"/>
+          <w:noProof w:val="0"/>
           <w:lang w:val="fr-FR"/>
         </w:rPr>
         <w:t xml:space="preserve"> </w:t>
       </w:r>
       <w:r>
         <w:rPr>
-          <w:rStyle w:val="Heading1Char"/>
-          <w:rFonts w:ascii="Arial" w:hAnsi="Arial" w:eastAsia="Arial" w:cs="Arial"/>
-          <w:i w:val="1"/>
-          <w:iCs w:val="1"/>
-          <w:noProof w:val="0"/>
-          <w:sz w:val="32"/>
-          <w:szCs w:val="32"/>
+          <w:noProof w:val="0"/>
           <w:lang w:val="fr-FR"/>
         </w:rPr>
         <w:t>des fichiers</w:t>
@@ -447,7 +340,7 @@
       </w:pPr>
       <w:r>
         <w:drawing>
-          <wp:inline wp14:editId="71E89ABB" wp14:anchorId="3E2ABF8A">
+          <wp:inline wp14:editId="26CDDE7F" wp14:anchorId="3E2ABF8A">
             <wp:extent cx="4572000" cy="485775"/>
             <wp:effectExtent l="0" t="0" r="0" b="0"/>
             <wp:docPr id="410715890" name="" title=""/>
@@ -462,7 +355,7 @@
                     <pic:cNvPicPr/>
                   </pic:nvPicPr>
                   <pic:blipFill>
-                    <a:blip r:embed="R89acf113ee27491c">
+                    <a:blip r:embed="R668397739679408e">
                       <a:extLst>
                         <a:ext xmlns:a="http://schemas.openxmlformats.org/drawingml/2006/main" uri="{28A0092B-C50C-407E-A947-70E740481C1C}">
                           <a14:useLocalDpi val="0"/>
@@ -729,7 +622,7 @@
       </w:r>
       <w:r>
         <w:drawing>
-          <wp:inline wp14:editId="44A89209" wp14:anchorId="4DE359F2">
+          <wp:inline wp14:editId="2E635F78" wp14:anchorId="4DE359F2">
             <wp:extent cx="4572000" cy="1171575"/>
             <wp:effectExtent l="0" t="0" r="0" b="0"/>
             <wp:docPr id="588085398" name="" title=""/>
@@ -744,7 +637,7 @@
                     <pic:cNvPicPr/>
                   </pic:nvPicPr>
                   <pic:blipFill>
-                    <a:blip r:embed="Rfa588b3aa03e4e3b">
+                    <a:blip r:embed="R1ddde4f0b1714988">
                       <a:extLst>
                         <a:ext xmlns:a="http://schemas.openxmlformats.org/drawingml/2006/main" uri="{28A0092B-C50C-407E-A947-70E740481C1C}">
                           <a14:useLocalDpi val="0"/>
@@ -944,11 +837,11 @@
     <w:p>
       <w:pPr>
         <w:pStyle w:val="Normal"/>
-        <w:ind w:left="360"/>
+        <w:ind w:left="360" w:firstLine="360"/>
       </w:pPr>
       <w:r>
         <w:drawing>
-          <wp:inline wp14:editId="7B46D1FD" wp14:anchorId="082E848C">
+          <wp:inline wp14:editId="0F66B74F" wp14:anchorId="082E848C">
             <wp:extent cx="4572000" cy="952500"/>
             <wp:effectExtent l="0" t="0" r="0" b="0"/>
             <wp:docPr id="129565351" name="" title=""/>
@@ -963,7 +856,7 @@
                     <pic:cNvPicPr/>
                   </pic:nvPicPr>
                   <pic:blipFill>
-                    <a:blip r:embed="Re10ed272a6c34fc1">
+                    <a:blip r:embed="R2cca66ad19ab47c6">
                       <a:extLst>
                         <a:ext xmlns:a="http://schemas.openxmlformats.org/drawingml/2006/main" uri="{28A0092B-C50C-407E-A947-70E740481C1C}">
                           <a14:useLocalDpi val="0"/>
@@ -993,6 +886,63 @@
     <w:p>
       <w:pPr>
         <w:pStyle w:val="Normal"/>
+        <w:ind w:left="360" w:firstLine="360"/>
+      </w:pPr>
+    </w:p>
+    <w:p>
+      <w:pPr>
+        <w:pStyle w:val="Heading1"/>
+        <w:rPr>
+          <w:rStyle w:val="Heading1Char"/>
+          <w:rFonts w:ascii="Arial" w:hAnsi="Arial" w:eastAsia="Arial" w:cs="Arial"/>
+          <w:i w:val="1"/>
+          <w:iCs w:val="1"/>
+          <w:noProof w:val="0"/>
+          <w:sz w:val="32"/>
+          <w:szCs w:val="32"/>
+          <w:u w:val="none"/>
+          <w:lang w:val="fr-FR"/>
+        </w:rPr>
+      </w:pPr>
+      <w:r>
+        <w:rPr>
+          <w:noProof w:val="0"/>
+          <w:lang w:val="fr-FR"/>
+        </w:rPr>
+        <w:t xml:space="preserve"> </w:t>
+      </w:r>
+      <w:r>
+        <w:rPr>
+          <w:noProof w:val="0"/>
+          <w:lang w:val="fr-FR"/>
+        </w:rPr>
+        <w:t>3</w:t>
+      </w:r>
+      <w:r>
+        <w:rPr>
+          <w:noProof w:val="0"/>
+          <w:lang w:val="fr-FR"/>
+        </w:rPr>
+        <w:t xml:space="preserve">) </w:t>
+      </w:r>
+      <w:r>
+        <w:rPr>
+          <w:noProof w:val="0"/>
+          <w:lang w:val="fr-FR"/>
+        </w:rPr>
+        <w:t>Configuration</w:t>
+      </w:r>
+      <w:r>
+        <w:rPr>
+          <w:noProof w:val="0"/>
+          <w:lang w:val="fr-FR"/>
+        </w:rPr>
+        <w:t xml:space="preserve"> des fichiers</w:t>
+      </w:r>
+    </w:p>
+    <w:p>
+      <w:pPr>
+        <w:pStyle w:val="Normal"/>
         <w:ind w:left="360"/>
         <w:rPr>
           <w:rFonts w:ascii="Arial" w:hAnsi="Arial" w:eastAsia="Arial" w:cs="Arial"/>
@@ -1002,16 +952,6 @@
           <w:lang w:val="fr-FR"/>
         </w:rPr>
       </w:pPr>
-      <w:r>
-        <w:rPr>
-          <w:rFonts w:ascii="Arial" w:hAnsi="Arial" w:eastAsia="Arial" w:cs="Arial"/>
-          <w:noProof w:val="0"/>
-          <w:sz w:val="22"/>
-          <w:szCs w:val="22"/>
-          <w:lang w:val="fr-FR"/>
-        </w:rPr>
-        <w:t xml:space="preserve"> </w:t>
-      </w:r>
     </w:p>
     <w:p>
       <w:pPr>
@@ -1099,7 +1039,7 @@
       </w:pPr>
       <w:r>
         <w:drawing>
-          <wp:inline wp14:editId="2750A6AE" wp14:anchorId="0C4672C8">
+          <wp:inline wp14:editId="14264CAC" wp14:anchorId="0C4672C8">
             <wp:extent cx="4572000" cy="923925"/>
             <wp:effectExtent l="0" t="0" r="0" b="0"/>
             <wp:docPr id="598686347" name="" title=""/>
@@ -1114,7 +1054,7 @@
                     <pic:cNvPicPr/>
                   </pic:nvPicPr>
                   <pic:blipFill>
-                    <a:blip r:embed="R7162562633134ca9">
+                    <a:blip r:embed="Rfe7d068c2d254b30">
                       <a:extLst>
                         <a:ext xmlns:a="http://schemas.openxmlformats.org/drawingml/2006/main" uri="{28A0092B-C50C-407E-A947-70E740481C1C}">
                           <a14:useLocalDpi val="0"/>
@@ -1185,7 +1125,7 @@
       </w:pPr>
       <w:r>
         <w:drawing>
-          <wp:inline wp14:editId="048D5639" wp14:anchorId="16F8A75C">
+          <wp:inline wp14:editId="4D507CC0" wp14:anchorId="16F8A75C">
             <wp:extent cx="4572000" cy="971550"/>
             <wp:effectExtent l="0" t="0" r="0" b="0"/>
             <wp:docPr id="1049114776" name="" title=""/>
@@ -1200,7 +1140,7 @@
                     <pic:cNvPicPr/>
                   </pic:nvPicPr>
                   <pic:blipFill>
-                    <a:blip r:embed="Rf05ba58ec5964215">
+                    <a:blip r:embed="R9d4df9cb3adf4b59">
                       <a:extLst>
                         <a:ext xmlns:a="http://schemas.openxmlformats.org/drawingml/2006/main" uri="{28A0092B-C50C-407E-A947-70E740481C1C}">
                           <a14:useLocalDpi val="0"/>
@@ -1293,7 +1233,7 @@
       </w:pPr>
       <w:r>
         <w:drawing>
-          <wp:inline wp14:editId="0DE01821" wp14:anchorId="2413008E">
+          <wp:inline wp14:editId="7AA4532E" wp14:anchorId="2413008E">
             <wp:extent cx="3514725" cy="542925"/>
             <wp:effectExtent l="0" t="0" r="0" b="0"/>
             <wp:docPr id="1420341909" name="" title=""/>
@@ -1308,7 +1248,7 @@
                     <pic:cNvPicPr/>
                   </pic:nvPicPr>
                   <pic:blipFill>
-                    <a:blip r:embed="R18ca038811ee473b">
+                    <a:blip r:embed="R5aaf2d43450044e2">
                       <a:extLst>
                         <a:ext xmlns:a="http://schemas.openxmlformats.org/drawingml/2006/main" uri="{28A0092B-C50C-407E-A947-70E740481C1C}">
                           <a14:useLocalDpi val="0"/>
@@ -1434,7 +1374,7 @@
       </w:pPr>
       <w:r>
         <w:drawing>
-          <wp:inline wp14:editId="131A6BB4" wp14:anchorId="7AE7BB1B">
+          <wp:inline wp14:editId="0D638C1F" wp14:anchorId="7AE7BB1B">
             <wp:extent cx="4572000" cy="1990725"/>
             <wp:effectExtent l="0" t="0" r="0" b="0"/>
             <wp:docPr id="1695316039" name="" title=""/>
@@ -1449,7 +1389,7 @@
                     <pic:cNvPicPr/>
                   </pic:nvPicPr>
                   <pic:blipFill>
-                    <a:blip r:embed="Rbc4ef90dd1394639">
+                    <a:blip r:embed="R96bb0e5b1ebb4bee">
                       <a:extLst>
                         <a:ext xmlns:a="http://schemas.openxmlformats.org/drawingml/2006/main" uri="{28A0092B-C50C-407E-A947-70E740481C1C}">
                           <a14:useLocalDpi val="0"/>
@@ -1543,7 +1483,7 @@
       </w:pPr>
       <w:r>
         <w:drawing>
-          <wp:inline wp14:editId="02CBBDB2" wp14:anchorId="41727C98">
+          <wp:inline wp14:editId="570B769E" wp14:anchorId="41727C98">
             <wp:extent cx="4572000" cy="504825"/>
             <wp:effectExtent l="0" t="0" r="0" b="0"/>
             <wp:docPr id="1261108326" name="" title=""/>
@@ -1558,7 +1498,7 @@
                     <pic:cNvPicPr/>
                   </pic:nvPicPr>
                   <pic:blipFill>
-                    <a:blip r:embed="R90d73c6f4a2f4b28">
+                    <a:blip r:embed="R8f7722d2b02c474b">
                       <a:extLst>
                         <a:ext xmlns:a="http://schemas.openxmlformats.org/drawingml/2006/main" uri="{28A0092B-C50C-407E-A947-70E740481C1C}">
                           <a14:useLocalDpi val="0"/>
@@ -1677,7 +1617,7 @@
       </w:pPr>
       <w:r>
         <w:drawing>
-          <wp:inline wp14:editId="1C7E154F" wp14:anchorId="24AC108F">
+          <wp:inline wp14:editId="7FF0B79F" wp14:anchorId="24AC108F">
             <wp:extent cx="4229100" cy="542925"/>
             <wp:effectExtent l="0" t="0" r="0" b="0"/>
             <wp:docPr id="937663297" name="" title=""/>
@@ -1692,7 +1632,7 @@
                     <pic:cNvPicPr/>
                   </pic:nvPicPr>
                   <pic:blipFill>
-                    <a:blip r:embed="R6a91a5da3e294ba7">
+                    <a:blip r:embed="R1841ddbfda3d4885">
                       <a:extLst>
                         <a:ext xmlns:a="http://schemas.openxmlformats.org/drawingml/2006/main" uri="{28A0092B-C50C-407E-A947-70E740481C1C}">
                           <a14:useLocalDpi val="0"/>
@@ -1726,7 +1666,7 @@
       </w:pPr>
       <w:r>
         <w:drawing>
-          <wp:inline wp14:editId="423E69C4" wp14:anchorId="480A76F4">
+          <wp:inline wp14:editId="7A589254" wp14:anchorId="480A76F4">
             <wp:extent cx="4572000" cy="3181350"/>
             <wp:effectExtent l="0" t="0" r="0" b="0"/>
             <wp:docPr id="1147522155" name="" title=""/>
@@ -1741,7 +1681,7 @@
                     <pic:cNvPicPr/>
                   </pic:nvPicPr>
                   <pic:blipFill>
-                    <a:blip r:embed="R0bb5f1bcc6b24640">
+                    <a:blip r:embed="R731b3b5bde444ff8">
                       <a:extLst>
                         <a:ext xmlns:a="http://schemas.openxmlformats.org/drawingml/2006/main" uri="{28A0092B-C50C-407E-A947-70E740481C1C}">
                           <a14:useLocalDpi val="0"/>
@@ -1835,11 +1775,11 @@
     <w:p>
       <w:pPr>
         <w:pStyle w:val="Normal"/>
-        <w:ind w:left="360"/>
+        <w:ind w:left="360" w:firstLine="360"/>
       </w:pPr>
       <w:r>
         <w:drawing>
-          <wp:inline wp14:editId="0115E6CB" wp14:anchorId="0F6DAF53">
+          <wp:inline wp14:editId="68C801CA" wp14:anchorId="0F6DAF53">
             <wp:extent cx="3009900" cy="781050"/>
             <wp:effectExtent l="0" t="0" r="0" b="0"/>
             <wp:docPr id="357662889" name="" title=""/>
@@ -1854,7 +1794,7 @@
                     <pic:cNvPicPr/>
                   </pic:nvPicPr>
                   <pic:blipFill>
-                    <a:blip r:embed="R83ea71bfe8684d43">
+                    <a:blip r:embed="Rc6a2200143264d45">
                       <a:extLst>
                         <a:ext xmlns:a="http://schemas.openxmlformats.org/drawingml/2006/main" uri="{28A0092B-C50C-407E-A947-70E740481C1C}">
                           <a14:useLocalDpi val="0"/>
@@ -1926,12 +1866,12 @@
         <w:pStyle w:val="Normal"/>
         <w:bidi w:val="0"/>
         <w:spacing w:before="0" w:beforeAutospacing="off" w:after="160" w:afterAutospacing="off" w:line="259" w:lineRule="auto"/>
-        <w:ind w:left="0" w:right="0" w:firstLine="360"/>
+        <w:ind w:left="0" w:right="0" w:firstLine="708"/>
         <w:jc w:val="left"/>
       </w:pPr>
       <w:r>
         <w:drawing>
-          <wp:inline wp14:editId="74416504" wp14:anchorId="3F68A5AE">
+          <wp:inline wp14:editId="7371595F" wp14:anchorId="3F68A5AE">
             <wp:extent cx="2876550" cy="514350"/>
             <wp:effectExtent l="0" t="0" r="0" b="0"/>
             <wp:docPr id="1115373814" name="" title=""/>
@@ -1946,7 +1886,7 @@
                     <pic:cNvPicPr/>
                   </pic:nvPicPr>
                   <pic:blipFill>
-                    <a:blip r:embed="R8f5a72d6b9dd4410">
+                    <a:blip r:embed="R7e6fea371df84700">
                       <a:extLst>
                         <a:ext xmlns:a="http://schemas.openxmlformats.org/drawingml/2006/main" uri="{28A0092B-C50C-407E-A947-70E740481C1C}">
                           <a14:useLocalDpi val="0"/>
@@ -1978,12 +1918,12 @@
         <w:pStyle w:val="Normal"/>
         <w:bidi w:val="0"/>
         <w:spacing w:before="0" w:beforeAutospacing="off" w:after="160" w:afterAutospacing="off" w:line="259" w:lineRule="auto"/>
-        <w:ind w:left="0" w:right="0" w:firstLine="360"/>
+        <w:ind w:left="0" w:right="0" w:firstLine="708"/>
         <w:jc w:val="left"/>
       </w:pPr>
       <w:r>
         <w:drawing>
-          <wp:inline wp14:editId="1AD12E3D" wp14:anchorId="5BF1EE78">
+          <wp:inline wp14:editId="14860FBE" wp14:anchorId="5BF1EE78">
             <wp:extent cx="4572000" cy="457200"/>
             <wp:effectExtent l="0" t="0" r="0" b="0"/>
             <wp:docPr id="909826060" name="" title=""/>
@@ -1998,7 +1938,7 @@
                     <pic:cNvPicPr/>
                   </pic:nvPicPr>
                   <pic:blipFill>
-                    <a:blip r:embed="Re586923975a54e4c">
+                    <a:blip r:embed="R81e0855de0504e62">
                       <a:extLst>
                         <a:ext xmlns:a="http://schemas.openxmlformats.org/drawingml/2006/main" uri="{28A0092B-C50C-407E-A947-70E740481C1C}">
                           <a14:useLocalDpi val="0"/>
@@ -2030,6 +1970,38 @@
         <w:pStyle w:val="Normal"/>
         <w:bidi w:val="0"/>
         <w:spacing w:before="0" w:beforeAutospacing="off" w:after="160" w:afterAutospacing="off" w:line="259" w:lineRule="auto"/>
+        <w:ind w:left="0" w:right="0" w:firstLine="708"/>
+        <w:jc w:val="left"/>
+      </w:pPr>
+    </w:p>
+    <w:p>
+      <w:pPr>
+        <w:pStyle w:val="Heading1"/>
+        <w:rPr>
+          <w:rStyle w:val="Heading1Char"/>
+          <w:rFonts w:ascii="Arial" w:hAnsi="Arial" w:eastAsia="Arial" w:cs="Arial"/>
+          <w:i w:val="1"/>
+          <w:iCs w:val="1"/>
+          <w:noProof w:val="0"/>
+          <w:sz w:val="32"/>
+          <w:szCs w:val="32"/>
+          <w:u w:val="none"/>
+          <w:lang w:val="fr-FR"/>
+        </w:rPr>
+      </w:pPr>
+      <w:r>
+        <w:rPr>
+          <w:noProof w:val="0"/>
+          <w:lang w:val="fr-FR"/>
+        </w:rPr>
+        <w:t>4) Interface Web</w:t>
+      </w:r>
+    </w:p>
+    <w:p>
+      <w:pPr>
+        <w:pStyle w:val="Normal"/>
+        <w:bidi w:val="0"/>
+        <w:spacing w:before="0" w:beforeAutospacing="off" w:after="160" w:afterAutospacing="off" w:line="259" w:lineRule="auto"/>
         <w:ind w:left="0" w:right="0" w:firstLine="360"/>
         <w:jc w:val="left"/>
       </w:pPr>
@@ -2056,9 +2028,43 @@
           <w:noProof w:val="0"/>
           <w:lang w:val="fr-FR"/>
         </w:rPr>
-        <w:t xml:space="preserve">Accès à l’interface web sur le port 9090 : </w:t>
-      </w:r>
-      <w:hyperlink r:id="Rb6813a2dbdd34fe8">
+        <w:t>Accès à l’interface web sur le port 9090 :</w:t>
+      </w:r>
+    </w:p>
+    <w:p>
+      <w:pPr>
+        <w:pStyle w:val="Normal"/>
+        <w:bidi w:val="0"/>
+        <w:spacing w:before="0" w:beforeAutospacing="off" w:after="160" w:afterAutospacing="off" w:line="259" w:lineRule="auto"/>
+        <w:ind w:left="0" w:right="0"/>
+        <w:jc w:val="left"/>
+        <w:rPr>
+          <w:noProof w:val="0"/>
+          <w:lang w:val="fr-FR"/>
+        </w:rPr>
+      </w:pPr>
+    </w:p>
+    <w:p>
+      <w:pPr>
+        <w:pStyle w:val="Normal"/>
+        <w:bidi w:val="0"/>
+        <w:spacing w:before="0" w:beforeAutospacing="off" w:after="160" w:afterAutospacing="off" w:line="259" w:lineRule="auto"/>
+        <w:ind w:left="0" w:right="0"/>
+        <w:jc w:val="left"/>
+        <w:rPr>
+          <w:noProof w:val="0"/>
+          <w:lang w:val="fr-FR"/>
+        </w:rPr>
+      </w:pPr>
+      <w:r>
+        <w:rPr>
+          <w:rFonts w:ascii="Arial" w:hAnsi="Arial" w:eastAsia="Arial" w:cs="Arial"/>
+          <w:noProof w:val="0"/>
+          <w:lang w:val="fr-FR"/>
+        </w:rPr>
+        <w:t xml:space="preserve"> </w:t>
+      </w:r>
+      <w:hyperlink r:id="R8e1fd4d305cd4b7d">
         <w:r>
           <w:rPr>
             <w:rStyle w:val="Hyperlink"/>
@@ -2074,11 +2080,26 @@
     <w:p>
       <w:pPr>
         <w:pStyle w:val="Normal"/>
-        <w:ind w:left="360"/>
+        <w:bidi w:val="0"/>
+        <w:spacing w:before="0" w:beforeAutospacing="off" w:after="160" w:afterAutospacing="off" w:line="259" w:lineRule="auto"/>
+        <w:ind w:left="0" w:right="0"/>
+        <w:jc w:val="left"/>
+        <w:rPr>
+          <w:strike w:val="0"/>
+          <w:dstrike w:val="0"/>
+          <w:noProof w:val="0"/>
+          <w:lang w:val="fr-FR"/>
+        </w:rPr>
+      </w:pPr>
+    </w:p>
+    <w:p>
+      <w:pPr>
+        <w:pStyle w:val="Normal"/>
+        <w:ind w:left="360" w:firstLine="360"/>
       </w:pPr>
       <w:r>
         <w:drawing>
-          <wp:inline wp14:editId="71F75AAC" wp14:anchorId="3EC50582">
+          <wp:inline wp14:editId="0F3BF883" wp14:anchorId="3EC50582">
             <wp:extent cx="5305118" cy="1590675"/>
             <wp:effectExtent l="0" t="0" r="0" b="0"/>
             <wp:docPr id="327336491" name="" title=""/>
@@ -2093,7 +2114,7 @@
                     <pic:cNvPicPr/>
                   </pic:nvPicPr>
                   <pic:blipFill>
-                    <a:blip r:embed="Rc4056ea23302401c">
+                    <a:blip r:embed="R49a32a13963a464e">
                       <a:extLst>
                         <a:ext xmlns:a="http://schemas.openxmlformats.org/drawingml/2006/main" uri="{28A0092B-C50C-407E-A947-70E740481C1C}">
                           <a14:useLocalDpi val="0"/>
@@ -2123,6 +2144,7 @@
     <w:p w14:noSpellErr="1">
       <w:pPr>
         <w:pStyle w:val="ListParagraph"/>
+        <w:ind w:left="708"/>
         <w:rPr>
           <w:rFonts w:ascii="Arial" w:hAnsi="Arial" w:eastAsia="Arial" w:cs="Arial"/>
           <w:noProof w:val="0"/>
@@ -4685,6 +4707,38 @@
       <w:szCs w:val="32"/>
     </w:rPr>
   </w:style>
+  <w:style xmlns:w14="http://schemas.microsoft.com/office/word/2010/wordml" xmlns:mc="http://schemas.openxmlformats.org/markup-compatibility/2006" xmlns:w="http://schemas.openxmlformats.org/wordprocessingml/2006/main" w:type="character" w:styleId="TitleChar" w:customStyle="1" mc:Ignorable="w14">
+    <w:name xmlns:w="http://schemas.openxmlformats.org/wordprocessingml/2006/main" w:val="Title Char"/>
+    <w:basedOn xmlns:w="http://schemas.openxmlformats.org/wordprocessingml/2006/main" w:val="DefaultParagraphFont"/>
+    <w:link xmlns:w="http://schemas.openxmlformats.org/wordprocessingml/2006/main" w:val="Title"/>
+    <w:uiPriority xmlns:w="http://schemas.openxmlformats.org/wordprocessingml/2006/main" w:val="10"/>
+    <w:rPr xmlns:w="http://schemas.openxmlformats.org/wordprocessingml/2006/main">
+      <w:rFonts w:asciiTheme="majorHAnsi" w:hAnsiTheme="majorHAnsi" w:eastAsiaTheme="majorEastAsia" w:cstheme="majorBidi"/>
+      <w:spacing w:val="-10"/>
+      <w:kern w:val="28"/>
+      <w:sz w:val="56"/>
+      <w:szCs w:val="56"/>
+    </w:rPr>
+  </w:style>
+  <w:style xmlns:w14="http://schemas.microsoft.com/office/word/2010/wordml" xmlns:mc="http://schemas.openxmlformats.org/markup-compatibility/2006" xmlns:w="http://schemas.openxmlformats.org/wordprocessingml/2006/main" w:type="paragraph" w:styleId="Title" mc:Ignorable="w14">
+    <w:name xmlns:w="http://schemas.openxmlformats.org/wordprocessingml/2006/main" w:val="Title"/>
+    <w:basedOn xmlns:w="http://schemas.openxmlformats.org/wordprocessingml/2006/main" w:val="Normal"/>
+    <w:next xmlns:w="http://schemas.openxmlformats.org/wordprocessingml/2006/main" w:val="Normal"/>
+    <w:link xmlns:w="http://schemas.openxmlformats.org/wordprocessingml/2006/main" w:val="TitleChar"/>
+    <w:uiPriority xmlns:w="http://schemas.openxmlformats.org/wordprocessingml/2006/main" w:val="10"/>
+    <w:qFormat xmlns:w="http://schemas.openxmlformats.org/wordprocessingml/2006/main"/>
+    <w:pPr xmlns:w="http://schemas.openxmlformats.org/wordprocessingml/2006/main">
+      <w:spacing xmlns:w="http://schemas.openxmlformats.org/wordprocessingml/2006/main" w:after="0" w:line="240" w:lineRule="auto"/>
+      <w:contextualSpacing xmlns:w="http://schemas.openxmlformats.org/wordprocessingml/2006/main"/>
+    </w:pPr>
+    <w:rPr xmlns:w="http://schemas.openxmlformats.org/wordprocessingml/2006/main">
+      <w:rFonts w:asciiTheme="majorHAnsi" w:hAnsiTheme="majorHAnsi" w:eastAsiaTheme="majorEastAsia" w:cstheme="majorBidi"/>
+      <w:spacing w:val="-10"/>
+      <w:kern w:val="28"/>
+      <w:sz w:val="56"/>
+      <w:szCs w:val="56"/>
+    </w:rPr>
+  </w:style>
   <w:style xmlns:w14="http://schemas.microsoft.com/office/word/2010/wordml" xmlns:mc="http://schemas.openxmlformats.org/markup-compatibility/2006" xmlns:w="http://schemas.openxmlformats.org/wordprocessingml/2006/main" w:type="character" w:styleId="Heading3Char" w:customStyle="1" mc:Ignorable="w14">
     <w:name xmlns:w="http://schemas.openxmlformats.org/wordprocessingml/2006/main" w:val="Heading 3 Char"/>
     <w:basedOn xmlns:w="http://schemas.openxmlformats.org/wordprocessingml/2006/main" w:val="DefaultParagraphFont"/>

</xml_diff>